<commit_message>
Generate all variables at start
</commit_message>
<xml_diff>
--- a/Methods.docx
+++ b/Methods.docx
@@ -114,7 +114,14 @@
           <w:sz w:val="24"/>
           <w:szCs w:val="24"/>
         </w:rPr>
-        <w:t xml:space="preserve">The VTPI requires a soil erosion rate as an input, using RUSLE (Revised Universal Soil Loss Equation) or SWAT (Soil and Water Assessment Tool). Our model implements USLE in an automated manner. The LS factor is calculated using the digital elevation models from the Vermont Center for Geographic information, and flow-routing algorithms from the </w:t>
+        <w:t xml:space="preserve">The VTPI requires a soil erosion rate as an input, using RUSLE (Revised Universal Soil Loss Equation) or SWAT (Soil and Water Assessment Tool). Our model implements USLE in an automated manner. The LS factor is calculated using the digital elevation models from the Vermont Center for Geographic information, and flow-routing algorithms from </w:t>
+      </w:r>
+      <w:r>
+        <w:rPr>
+          <w:sz w:val="24"/>
+          <w:szCs w:val="24"/>
+        </w:rPr>
+        <w:t xml:space="preserve">the </w:t>
       </w:r>
       <w:proofErr w:type="spellStart"/>
       <w:r>
@@ -122,7 +129,7 @@
           <w:sz w:val="24"/>
           <w:szCs w:val="24"/>
         </w:rPr>
-        <w:t>pygeoprocessing</w:t>
+        <w:t>whitebox</w:t>
       </w:r>
       <w:proofErr w:type="spellEnd"/>
       <w:r>
@@ -130,7 +137,14 @@
           <w:sz w:val="24"/>
           <w:szCs w:val="24"/>
         </w:rPr>
-        <w:t xml:space="preserve"> module (cite). K factors were extracted </w:t>
+        <w:t xml:space="preserve"> tools open-source geoprocessing library</w:t>
+      </w:r>
+      <w:r>
+        <w:rPr>
+          <w:sz w:val="24"/>
+          <w:szCs w:val="24"/>
+        </w:rPr>
+        <w:t xml:space="preserve"> (cite). K factors were extracted </w:t>
       </w:r>
       <w:r>
         <w:rPr>
@@ -663,6 +677,8 @@
               </w:rPr>
               <w:t>Modelled</w:t>
             </w:r>
+            <w:bookmarkStart w:id="0" w:name="_GoBack"/>
+            <w:bookmarkEnd w:id="0"/>
           </w:p>
         </w:tc>
         <w:tc>
@@ -1144,8 +1160,6 @@
           <w:szCs w:val="24"/>
         </w:rPr>
       </w:pPr>
-      <w:bookmarkStart w:id="0" w:name="_GoBack"/>
-      <w:bookmarkEnd w:id="0"/>
     </w:p>
     <w:sectPr>
       <w:pgSz w:w="12240" w:h="15840"/>
@@ -1174,7 +1188,7 @@
       </w:pPr>
     </w:pPrDefault>
   </w:docDefaults>
-  <w:latentStyles w:defLockedState="0" w:defUIPriority="99" w:defSemiHidden="0" w:defUnhideWhenUsed="0" w:defQFormat="0" w:count="377">
+  <w:latentStyles w:defLockedState="0" w:defUIPriority="99" w:defSemiHidden="0" w:defUnhideWhenUsed="0" w:defQFormat="0" w:count="376">
     <w:lsdException w:name="Normal" w:uiPriority="0" w:qFormat="1"/>
     <w:lsdException w:name="heading 1" w:uiPriority="9" w:qFormat="1"/>
     <w:lsdException w:name="heading 2" w:semiHidden="1" w:uiPriority="9" w:unhideWhenUsed="1" w:qFormat="1"/>
@@ -1280,6 +1294,7 @@
     <w:lsdException w:name="HTML Sample" w:semiHidden="1" w:unhideWhenUsed="1"/>
     <w:lsdException w:name="HTML Typewriter" w:semiHidden="1" w:unhideWhenUsed="1"/>
     <w:lsdException w:name="HTML Variable" w:semiHidden="1" w:unhideWhenUsed="1"/>
+    <w:lsdException w:name="Normal Table" w:semiHidden="1" w:unhideWhenUsed="1"/>
     <w:lsdException w:name="annotation subject" w:semiHidden="1" w:unhideWhenUsed="1"/>
     <w:lsdException w:name="No List" w:semiHidden="1" w:unhideWhenUsed="1"/>
     <w:lsdException w:name="Outline List 1" w:semiHidden="1" w:unhideWhenUsed="1"/>
@@ -1325,9 +1340,11 @@
     <w:lsdException w:name="Table Subtle 1" w:semiHidden="1" w:unhideWhenUsed="1"/>
     <w:lsdException w:name="Table Subtle 2" w:semiHidden="1" w:unhideWhenUsed="1"/>
     <w:lsdException w:name="Table Web 1" w:semiHidden="1" w:unhideWhenUsed="1"/>
+    <w:lsdException w:name="Table Web 2" w:semiHidden="1" w:unhideWhenUsed="1"/>
     <w:lsdException w:name="Table Web 3" w:semiHidden="1" w:unhideWhenUsed="1"/>
     <w:lsdException w:name="Balloon Text" w:semiHidden="1" w:unhideWhenUsed="1"/>
     <w:lsdException w:name="Table Grid" w:uiPriority="39"/>
+    <w:lsdException w:name="Table Theme" w:semiHidden="1" w:unhideWhenUsed="1"/>
     <w:lsdException w:name="Placeholder Text" w:semiHidden="1"/>
     <w:lsdException w:name="No Spacing" w:uiPriority="1" w:qFormat="1"/>
     <w:lsdException w:name="Light Shading" w:uiPriority="60"/>
@@ -1548,7 +1565,6 @@
     <w:lsdException w:name="Hashtag" w:semiHidden="1" w:unhideWhenUsed="1"/>
     <w:lsdException w:name="Unresolved Mention" w:semiHidden="1" w:unhideWhenUsed="1"/>
     <w:lsdException w:name="Smart Link" w:semiHidden="1" w:unhideWhenUsed="1"/>
-    <w:lsdException w:name="Smart Link Error" w:semiHidden="1" w:unhideWhenUsed="1"/>
   </w:latentStyles>
   <w:style w:type="paragraph" w:default="1" w:styleId="Normal">
     <w:name w:val="Normal"/>
@@ -1557,6 +1573,7 @@
   <w:style w:type="character" w:default="1" w:styleId="DefaultParagraphFont">
     <w:name w:val="Default Paragraph Font"/>
     <w:uiPriority w:val="1"/>
+    <w:semiHidden/>
     <w:unhideWhenUsed/>
   </w:style>
   <w:style w:type="table" w:default="1" w:styleId="TableNormal">

</xml_diff>